<commit_message>
Scope of the Variables is added
</commit_message>
<xml_diff>
--- a/PHP Tutorial.docx
+++ b/PHP Tutorial.docx
@@ -60,15 +60,7 @@
           <w:sz w:val="20"/>
           <w:szCs w:val="20"/>
         </w:rPr>
-        <w:t>PHP is a server side scripting language that is embedded in HTML. It is used to manage dynamic conte</w:t>
-      </w:r>
-      <w:r>
-        <w:rPr>
-          <w:color w:val="000000"/>
-          <w:sz w:val="20"/>
-          <w:szCs w:val="20"/>
-        </w:rPr>
-        <w:t>nt, databases, session tracking</w:t>
+        <w:t>PHP is a server side scripting language that is embedded in HTML. It is used to manage dynamic content, databases, session tracking</w:t>
       </w:r>
       <w:r>
         <w:rPr>
@@ -1077,13 +1069,15 @@
         <w:spacing w:before="0" w:beforeAutospacing="0" w:after="0" w:afterAutospacing="0"/>
         <w:jc w:val="both"/>
         <w:rPr>
-          <w:color w:val="000000"/>
-          <w:sz w:val="20"/>
-          <w:szCs w:val="20"/>
-        </w:rPr>
-      </w:pPr>
-      <w:r>
-        <w:rPr>
+          <w:b/>
+          <w:color w:val="000000"/>
+          <w:sz w:val="20"/>
+          <w:szCs w:val="20"/>
+        </w:rPr>
+      </w:pPr>
+      <w:r>
+        <w:rPr>
+          <w:b/>
           <w:color w:val="000000"/>
           <w:sz w:val="20"/>
           <w:szCs w:val="20"/>
@@ -1602,13 +1596,976 @@
         <w:spacing w:before="0" w:beforeAutospacing="0" w:after="0" w:afterAutospacing="0"/>
         <w:jc w:val="both"/>
         <w:rPr>
-          <w:color w:val="000000"/>
-          <w:sz w:val="20"/>
-          <w:szCs w:val="20"/>
-        </w:rPr>
-      </w:pPr>
+          <w:b/>
+          <w:color w:val="000000"/>
+          <w:sz w:val="20"/>
+          <w:szCs w:val="20"/>
+        </w:rPr>
+      </w:pPr>
+      <w:r>
+        <w:rPr>
+          <w:b/>
+          <w:color w:val="000000"/>
+          <w:sz w:val="20"/>
+          <w:szCs w:val="20"/>
+        </w:rPr>
+        <w:t>Scope of Variables</w:t>
+      </w:r>
+    </w:p>
+    <w:p>
+      <w:pPr>
+        <w:pStyle w:val="NormalWeb"/>
+        <w:numPr>
+          <w:ilvl w:val="0"/>
+          <w:numId w:val="7"/>
+        </w:numPr>
+        <w:shd w:val="clear" w:color="auto" w:fill="FFFFFF"/>
+        <w:spacing w:before="0" w:beforeAutospacing="0" w:after="0" w:afterAutospacing="0"/>
+        <w:jc w:val="both"/>
+        <w:rPr>
+          <w:color w:val="000000"/>
+          <w:sz w:val="20"/>
+          <w:szCs w:val="20"/>
+        </w:rPr>
+      </w:pPr>
+      <w:r>
+        <w:rPr>
+          <w:color w:val="000000"/>
+          <w:sz w:val="20"/>
+          <w:szCs w:val="20"/>
+        </w:rPr>
+        <w:t>Local</w:t>
+      </w:r>
+    </w:p>
+    <w:p>
+      <w:pPr>
+        <w:pStyle w:val="NormalWeb"/>
+        <w:numPr>
+          <w:ilvl w:val="0"/>
+          <w:numId w:val="7"/>
+        </w:numPr>
+        <w:shd w:val="clear" w:color="auto" w:fill="FFFFFF"/>
+        <w:spacing w:before="0" w:beforeAutospacing="0" w:after="0" w:afterAutospacing="0"/>
+        <w:jc w:val="both"/>
+        <w:rPr>
+          <w:color w:val="000000"/>
+          <w:sz w:val="20"/>
+          <w:szCs w:val="20"/>
+        </w:rPr>
+      </w:pPr>
+      <w:r>
+        <w:rPr>
+          <w:color w:val="000000"/>
+          <w:sz w:val="20"/>
+          <w:szCs w:val="20"/>
+        </w:rPr>
+        <w:t>Global</w:t>
+      </w:r>
+    </w:p>
+    <w:p>
+      <w:pPr>
+        <w:pStyle w:val="NormalWeb"/>
+        <w:numPr>
+          <w:ilvl w:val="0"/>
+          <w:numId w:val="7"/>
+        </w:numPr>
+        <w:shd w:val="clear" w:color="auto" w:fill="FFFFFF"/>
+        <w:spacing w:before="0" w:beforeAutospacing="0" w:after="0" w:afterAutospacing="0"/>
+        <w:jc w:val="both"/>
+        <w:rPr>
+          <w:color w:val="000000"/>
+          <w:sz w:val="20"/>
+          <w:szCs w:val="20"/>
+        </w:rPr>
+      </w:pPr>
+      <w:r>
+        <w:rPr>
+          <w:color w:val="000000"/>
+          <w:sz w:val="20"/>
+          <w:szCs w:val="20"/>
+        </w:rPr>
+        <w:t>Static</w:t>
+      </w:r>
+    </w:p>
+    <w:p>
+      <w:pPr>
+        <w:pStyle w:val="NormalWeb"/>
+        <w:numPr>
+          <w:ilvl w:val="0"/>
+          <w:numId w:val="7"/>
+        </w:numPr>
+        <w:shd w:val="clear" w:color="auto" w:fill="FFFFFF"/>
+        <w:spacing w:before="0" w:beforeAutospacing="0" w:after="0" w:afterAutospacing="0"/>
+        <w:jc w:val="both"/>
+        <w:rPr>
+          <w:color w:val="000000"/>
+          <w:sz w:val="20"/>
+          <w:szCs w:val="20"/>
+        </w:rPr>
+      </w:pPr>
+      <w:r>
+        <w:rPr>
+          <w:color w:val="000000"/>
+          <w:sz w:val="20"/>
+          <w:szCs w:val="20"/>
+        </w:rPr>
+        <w:t>Function Parameters</w:t>
+      </w:r>
+    </w:p>
+    <w:p>
+      <w:pPr>
+        <w:pStyle w:val="NormalWeb"/>
+        <w:shd w:val="clear" w:color="auto" w:fill="FFFFFF"/>
+        <w:spacing w:before="0" w:beforeAutospacing="0" w:after="0" w:afterAutospacing="0"/>
+        <w:jc w:val="both"/>
+        <w:rPr>
+          <w:color w:val="000000"/>
+          <w:sz w:val="20"/>
+          <w:szCs w:val="20"/>
+        </w:rPr>
+      </w:pPr>
+    </w:p>
+    <w:p>
+      <w:pPr>
+        <w:pStyle w:val="NormalWeb"/>
+        <w:shd w:val="clear" w:color="auto" w:fill="FFFFFF"/>
+        <w:spacing w:before="0" w:beforeAutospacing="0" w:after="0" w:afterAutospacing="0"/>
+        <w:ind w:left="720"/>
+        <w:jc w:val="both"/>
+        <w:rPr>
+          <w:b/>
+          <w:color w:val="000000"/>
+          <w:sz w:val="20"/>
+          <w:szCs w:val="20"/>
+        </w:rPr>
+      </w:pPr>
+      <w:r>
+        <w:rPr>
+          <w:b/>
+          <w:color w:val="000000"/>
+          <w:sz w:val="20"/>
+          <w:szCs w:val="20"/>
+        </w:rPr>
+        <w:lastRenderedPageBreak/>
+        <w:t>Local Variable:</w:t>
+      </w:r>
+    </w:p>
+    <w:p>
+      <w:pPr>
+        <w:pStyle w:val="NormalWeb"/>
+        <w:shd w:val="clear" w:color="auto" w:fill="FFFFFF"/>
+        <w:spacing w:before="0" w:beforeAutospacing="0" w:after="0" w:afterAutospacing="0"/>
+        <w:ind w:left="720"/>
+        <w:jc w:val="both"/>
+        <w:rPr>
+          <w:color w:val="000000"/>
+          <w:sz w:val="20"/>
+          <w:szCs w:val="20"/>
+        </w:rPr>
+      </w:pPr>
+      <w:r>
+        <w:rPr>
+          <w:b/>
+          <w:color w:val="000000"/>
+          <w:sz w:val="20"/>
+          <w:szCs w:val="20"/>
+        </w:rPr>
+        <w:tab/>
+      </w:r>
+      <w:r>
+        <w:rPr>
+          <w:color w:val="000000"/>
+          <w:sz w:val="20"/>
+          <w:szCs w:val="20"/>
+        </w:rPr>
+        <w:t>A Variable declared in a function and is can be referenced only in that function.</w:t>
+      </w:r>
+    </w:p>
+    <w:p>
+      <w:pPr>
+        <w:pStyle w:val="NormalWeb"/>
+        <w:shd w:val="clear" w:color="auto" w:fill="FFFFFF"/>
+        <w:spacing w:before="0" w:beforeAutospacing="0" w:after="0" w:afterAutospacing="0"/>
+        <w:ind w:left="720"/>
+        <w:jc w:val="both"/>
+        <w:rPr>
+          <w:color w:val="000000"/>
+          <w:sz w:val="20"/>
+          <w:szCs w:val="20"/>
+        </w:rPr>
+      </w:pPr>
+      <w:r>
+        <w:rPr>
+          <w:color w:val="000000"/>
+          <w:sz w:val="20"/>
+          <w:szCs w:val="20"/>
+        </w:rPr>
+        <w:tab/>
+      </w:r>
+      <w:r>
+        <w:rPr>
+          <w:color w:val="000000"/>
+          <w:sz w:val="20"/>
+          <w:szCs w:val="20"/>
+        </w:rPr>
+        <w:tab/>
+      </w:r>
+      <w:r>
+        <w:rPr>
+          <w:noProof/>
+        </w:rPr>
+        <w:drawing>
+          <wp:inline distT="0" distB="0" distL="0" distR="0" wp14:anchorId="7143EDEE" wp14:editId="1AA0967A">
+            <wp:extent cx="2819400" cy="1752600"/>
+            <wp:effectExtent l="0" t="0" r="0" b="0"/>
+            <wp:docPr id="1" name="Picture 1"/>
+            <wp:cNvGraphicFramePr>
+              <a:graphicFrameLocks xmlns:a="http://schemas.openxmlformats.org/drawingml/2006/main" noChangeAspect="1"/>
+            </wp:cNvGraphicFramePr>
+            <a:graphic xmlns:a="http://schemas.openxmlformats.org/drawingml/2006/main">
+              <a:graphicData uri="http://schemas.openxmlformats.org/drawingml/2006/picture">
+                <pic:pic xmlns:pic="http://schemas.openxmlformats.org/drawingml/2006/picture">
+                  <pic:nvPicPr>
+                    <pic:cNvPr id="1" name=""/>
+                    <pic:cNvPicPr/>
+                  </pic:nvPicPr>
+                  <pic:blipFill>
+                    <a:blip r:embed="rId5"/>
+                    <a:stretch>
+                      <a:fillRect/>
+                    </a:stretch>
+                  </pic:blipFill>
+                  <pic:spPr>
+                    <a:xfrm>
+                      <a:off x="0" y="0"/>
+                      <a:ext cx="2819400" cy="1752600"/>
+                    </a:xfrm>
+                    <a:prstGeom prst="rect">
+                      <a:avLst/>
+                    </a:prstGeom>
+                  </pic:spPr>
+                </pic:pic>
+              </a:graphicData>
+            </a:graphic>
+          </wp:inline>
+        </w:drawing>
+      </w:r>
+    </w:p>
+    <w:p>
+      <w:pPr>
+        <w:pStyle w:val="NormalWeb"/>
+        <w:shd w:val="clear" w:color="auto" w:fill="FFFFFF"/>
+        <w:spacing w:before="0" w:beforeAutospacing="0" w:after="0" w:afterAutospacing="0"/>
+        <w:ind w:left="720" w:firstLine="720"/>
+        <w:jc w:val="both"/>
+        <w:rPr>
+          <w:b/>
+          <w:color w:val="000000"/>
+          <w:sz w:val="20"/>
+          <w:szCs w:val="20"/>
+        </w:rPr>
+      </w:pPr>
+      <w:r>
+        <w:rPr>
+          <w:b/>
+          <w:color w:val="000000"/>
+          <w:sz w:val="20"/>
+          <w:szCs w:val="20"/>
+        </w:rPr>
+        <w:t>Out Put:</w:t>
+      </w:r>
+    </w:p>
+    <w:p>
+      <w:pPr>
+        <w:pStyle w:val="NormalWeb"/>
+        <w:shd w:val="clear" w:color="auto" w:fill="FFFFFF"/>
+        <w:spacing w:before="0" w:beforeAutospacing="0" w:after="0" w:afterAutospacing="0"/>
+        <w:ind w:left="720" w:firstLine="720"/>
+        <w:jc w:val="both"/>
+        <w:rPr>
+          <w:b/>
+          <w:color w:val="000000"/>
+          <w:sz w:val="20"/>
+          <w:szCs w:val="20"/>
+        </w:rPr>
+      </w:pPr>
+      <w:r>
+        <w:rPr>
+          <w:b/>
+          <w:color w:val="000000"/>
+          <w:sz w:val="20"/>
+          <w:szCs w:val="20"/>
+        </w:rPr>
+        <w:tab/>
+      </w:r>
+      <w:r>
+        <w:rPr>
+          <w:noProof/>
+        </w:rPr>
+        <w:drawing>
+          <wp:inline distT="0" distB="0" distL="0" distR="0" wp14:anchorId="64D61A54" wp14:editId="3B80B41D">
+            <wp:extent cx="1933575" cy="342900"/>
+            <wp:effectExtent l="0" t="0" r="9525" b="0"/>
+            <wp:docPr id="2" name="Picture 2"/>
+            <wp:cNvGraphicFramePr>
+              <a:graphicFrameLocks xmlns:a="http://schemas.openxmlformats.org/drawingml/2006/main" noChangeAspect="1"/>
+            </wp:cNvGraphicFramePr>
+            <a:graphic xmlns:a="http://schemas.openxmlformats.org/drawingml/2006/main">
+              <a:graphicData uri="http://schemas.openxmlformats.org/drawingml/2006/picture">
+                <pic:pic xmlns:pic="http://schemas.openxmlformats.org/drawingml/2006/picture">
+                  <pic:nvPicPr>
+                    <pic:cNvPr id="1" name=""/>
+                    <pic:cNvPicPr/>
+                  </pic:nvPicPr>
+                  <pic:blipFill>
+                    <a:blip r:embed="rId6"/>
+                    <a:stretch>
+                      <a:fillRect/>
+                    </a:stretch>
+                  </pic:blipFill>
+                  <pic:spPr>
+                    <a:xfrm>
+                      <a:off x="0" y="0"/>
+                      <a:ext cx="1933575" cy="342900"/>
+                    </a:xfrm>
+                    <a:prstGeom prst="rect">
+                      <a:avLst/>
+                    </a:prstGeom>
+                  </pic:spPr>
+                </pic:pic>
+              </a:graphicData>
+            </a:graphic>
+          </wp:inline>
+        </w:drawing>
+      </w:r>
+    </w:p>
+    <w:p>
+      <w:pPr>
+        <w:pStyle w:val="NormalWeb"/>
+        <w:shd w:val="clear" w:color="auto" w:fill="FFFFFF"/>
+        <w:spacing w:before="0" w:beforeAutospacing="0" w:after="0" w:afterAutospacing="0"/>
+        <w:jc w:val="both"/>
+        <w:rPr>
+          <w:b/>
+          <w:color w:val="000000"/>
+          <w:sz w:val="20"/>
+          <w:szCs w:val="20"/>
+        </w:rPr>
+      </w:pPr>
+      <w:r>
+        <w:rPr>
+          <w:b/>
+          <w:color w:val="000000"/>
+          <w:sz w:val="20"/>
+          <w:szCs w:val="20"/>
+        </w:rPr>
+        <w:tab/>
+        <w:t>Global Variables:</w:t>
+      </w:r>
+    </w:p>
+    <w:p>
+      <w:pPr>
+        <w:pStyle w:val="NormalWeb"/>
+        <w:shd w:val="clear" w:color="auto" w:fill="FFFFFF"/>
+        <w:spacing w:before="0" w:beforeAutospacing="0" w:after="0" w:afterAutospacing="0"/>
+        <w:jc w:val="both"/>
+        <w:rPr>
+          <w:color w:val="000000"/>
+          <w:sz w:val="20"/>
+          <w:szCs w:val="20"/>
+        </w:rPr>
+      </w:pPr>
+      <w:r>
+        <w:rPr>
+          <w:b/>
+          <w:color w:val="000000"/>
+          <w:sz w:val="20"/>
+          <w:szCs w:val="20"/>
+        </w:rPr>
+        <w:tab/>
+      </w:r>
+      <w:r>
+        <w:rPr>
+          <w:b/>
+          <w:color w:val="000000"/>
+          <w:sz w:val="20"/>
+          <w:szCs w:val="20"/>
+        </w:rPr>
+        <w:tab/>
+      </w:r>
+      <w:r>
+        <w:rPr>
+          <w:color w:val="000000"/>
+          <w:sz w:val="20"/>
+          <w:szCs w:val="20"/>
+        </w:rPr>
+        <w:t>A Global variable can be accessed in any part of the program. However in order to modify a global variable it must be explicitly declared to be global in the function in which it is to be modified. This is accomplished by using a key work GLOBAL in front of the variable that should be recognized as global</w:t>
+      </w:r>
+    </w:p>
+    <w:p>
+      <w:pPr>
+        <w:pStyle w:val="NormalWeb"/>
+        <w:shd w:val="clear" w:color="auto" w:fill="FFFFFF"/>
+        <w:spacing w:before="0" w:beforeAutospacing="0" w:after="0" w:afterAutospacing="0"/>
+        <w:jc w:val="both"/>
+        <w:rPr>
+          <w:color w:val="000000"/>
+          <w:sz w:val="20"/>
+          <w:szCs w:val="20"/>
+        </w:rPr>
+      </w:pPr>
+    </w:p>
+    <w:p>
+      <w:pPr>
+        <w:pStyle w:val="NormalWeb"/>
+        <w:shd w:val="clear" w:color="auto" w:fill="FFFFFF"/>
+        <w:spacing w:before="0" w:beforeAutospacing="0" w:after="0" w:afterAutospacing="0"/>
+        <w:jc w:val="both"/>
+        <w:rPr>
+          <w:color w:val="000000"/>
+          <w:sz w:val="20"/>
+          <w:szCs w:val="20"/>
+        </w:rPr>
+      </w:pPr>
+      <w:r>
+        <w:rPr>
+          <w:color w:val="000000"/>
+          <w:sz w:val="20"/>
+          <w:szCs w:val="20"/>
+        </w:rPr>
+        <w:tab/>
+      </w:r>
+      <w:r>
+        <w:rPr>
+          <w:color w:val="000000"/>
+          <w:sz w:val="20"/>
+          <w:szCs w:val="20"/>
+        </w:rPr>
+        <w:tab/>
+      </w:r>
+      <w:r>
+        <w:rPr>
+          <w:color w:val="000000"/>
+          <w:sz w:val="20"/>
+          <w:szCs w:val="20"/>
+        </w:rPr>
+        <w:tab/>
+      </w:r>
+      <w:r>
+        <w:rPr>
+          <w:noProof/>
+        </w:rPr>
+        <w:drawing>
+          <wp:inline distT="0" distB="0" distL="0" distR="0" wp14:anchorId="65EFD62C" wp14:editId="188620DF">
+            <wp:extent cx="2076450" cy="1314450"/>
+            <wp:effectExtent l="0" t="0" r="0" b="0"/>
+            <wp:docPr id="5" name="Picture 5"/>
+            <wp:cNvGraphicFramePr>
+              <a:graphicFrameLocks xmlns:a="http://schemas.openxmlformats.org/drawingml/2006/main" noChangeAspect="1"/>
+            </wp:cNvGraphicFramePr>
+            <a:graphic xmlns:a="http://schemas.openxmlformats.org/drawingml/2006/main">
+              <a:graphicData uri="http://schemas.openxmlformats.org/drawingml/2006/picture">
+                <pic:pic xmlns:pic="http://schemas.openxmlformats.org/drawingml/2006/picture">
+                  <pic:nvPicPr>
+                    <pic:cNvPr id="1" name=""/>
+                    <pic:cNvPicPr/>
+                  </pic:nvPicPr>
+                  <pic:blipFill>
+                    <a:blip r:embed="rId7"/>
+                    <a:stretch>
+                      <a:fillRect/>
+                    </a:stretch>
+                  </pic:blipFill>
+                  <pic:spPr>
+                    <a:xfrm>
+                      <a:off x="0" y="0"/>
+                      <a:ext cx="2076450" cy="1314450"/>
+                    </a:xfrm>
+                    <a:prstGeom prst="rect">
+                      <a:avLst/>
+                    </a:prstGeom>
+                  </pic:spPr>
+                </pic:pic>
+              </a:graphicData>
+            </a:graphic>
+          </wp:inline>
+        </w:drawing>
+      </w:r>
+    </w:p>
+    <w:p>
+      <w:pPr>
+        <w:pStyle w:val="NormalWeb"/>
+        <w:shd w:val="clear" w:color="auto" w:fill="FFFFFF"/>
+        <w:spacing w:before="0" w:beforeAutospacing="0" w:after="0" w:afterAutospacing="0"/>
+        <w:jc w:val="both"/>
+        <w:rPr>
+          <w:b/>
+          <w:color w:val="000000"/>
+          <w:sz w:val="20"/>
+          <w:szCs w:val="20"/>
+        </w:rPr>
+      </w:pPr>
+    </w:p>
+    <w:p>
+      <w:pPr>
+        <w:pStyle w:val="NormalWeb"/>
+        <w:shd w:val="clear" w:color="auto" w:fill="FFFFFF"/>
+        <w:spacing w:before="0" w:beforeAutospacing="0" w:after="0" w:afterAutospacing="0"/>
+        <w:jc w:val="both"/>
+        <w:rPr>
+          <w:b/>
+          <w:color w:val="000000"/>
+          <w:sz w:val="20"/>
+          <w:szCs w:val="20"/>
+        </w:rPr>
+      </w:pPr>
+      <w:r>
+        <w:rPr>
+          <w:b/>
+          <w:color w:val="000000"/>
+          <w:sz w:val="20"/>
+          <w:szCs w:val="20"/>
+        </w:rPr>
+        <w:tab/>
+        <w:t>Static Variables:</w:t>
+      </w:r>
+    </w:p>
+    <w:p>
+      <w:pPr>
+        <w:pStyle w:val="NormalWeb"/>
+        <w:shd w:val="clear" w:color="auto" w:fill="FFFFFF"/>
+        <w:spacing w:before="0" w:beforeAutospacing="0" w:after="0" w:afterAutospacing="0"/>
+        <w:jc w:val="both"/>
+        <w:rPr>
+          <w:color w:val="000000"/>
+          <w:sz w:val="20"/>
+          <w:szCs w:val="20"/>
+        </w:rPr>
+      </w:pPr>
+      <w:r>
+        <w:rPr>
+          <w:b/>
+          <w:color w:val="000000"/>
+          <w:sz w:val="20"/>
+          <w:szCs w:val="20"/>
+        </w:rPr>
+        <w:tab/>
+      </w:r>
+      <w:r>
+        <w:rPr>
+          <w:b/>
+          <w:color w:val="000000"/>
+          <w:sz w:val="20"/>
+          <w:szCs w:val="20"/>
+        </w:rPr>
+        <w:tab/>
+        <w:t xml:space="preserve">A </w:t>
+      </w:r>
+      <w:r>
+        <w:rPr>
+          <w:color w:val="000000"/>
+          <w:sz w:val="20"/>
+          <w:szCs w:val="20"/>
+        </w:rPr>
+        <w:t>variable which is declared with STATIC key word is called as static variable. Its value remains same in entire the program.</w:t>
+      </w:r>
+    </w:p>
+    <w:p>
+      <w:pPr>
+        <w:pStyle w:val="NormalWeb"/>
+        <w:shd w:val="clear" w:color="auto" w:fill="FFFFFF"/>
+        <w:spacing w:before="0" w:beforeAutospacing="0" w:after="0" w:afterAutospacing="0"/>
+        <w:jc w:val="both"/>
+        <w:rPr>
+          <w:color w:val="000000"/>
+          <w:sz w:val="20"/>
+          <w:szCs w:val="20"/>
+        </w:rPr>
+      </w:pPr>
+    </w:p>
+    <w:p>
+      <w:pPr>
+        <w:pStyle w:val="NormalWeb"/>
+        <w:shd w:val="clear" w:color="auto" w:fill="FFFFFF"/>
+        <w:spacing w:before="0" w:beforeAutospacing="0" w:after="0" w:afterAutospacing="0"/>
+        <w:jc w:val="both"/>
+        <w:rPr>
+          <w:color w:val="000000"/>
+          <w:sz w:val="20"/>
+          <w:szCs w:val="20"/>
+        </w:rPr>
+      </w:pPr>
+      <w:r>
+        <w:rPr>
+          <w:color w:val="000000"/>
+          <w:sz w:val="20"/>
+          <w:szCs w:val="20"/>
+        </w:rPr>
+        <w:tab/>
+      </w:r>
+      <w:r>
+        <w:rPr>
+          <w:color w:val="000000"/>
+          <w:sz w:val="20"/>
+          <w:szCs w:val="20"/>
+        </w:rPr>
+        <w:tab/>
+      </w:r>
+      <w:r>
+        <w:rPr>
+          <w:color w:val="000000"/>
+          <w:sz w:val="20"/>
+          <w:szCs w:val="20"/>
+        </w:rPr>
+        <w:tab/>
+      </w:r>
+      <w:r>
+        <w:rPr>
+          <w:noProof/>
+        </w:rPr>
+        <w:drawing>
+          <wp:inline distT="0" distB="0" distL="0" distR="0" wp14:anchorId="06430684" wp14:editId="22EE7FBF">
+            <wp:extent cx="1685925" cy="1743075"/>
+            <wp:effectExtent l="0" t="0" r="9525" b="9525"/>
+            <wp:docPr id="6" name="Picture 6"/>
+            <wp:cNvGraphicFramePr>
+              <a:graphicFrameLocks xmlns:a="http://schemas.openxmlformats.org/drawingml/2006/main" noChangeAspect="1"/>
+            </wp:cNvGraphicFramePr>
+            <a:graphic xmlns:a="http://schemas.openxmlformats.org/drawingml/2006/main">
+              <a:graphicData uri="http://schemas.openxmlformats.org/drawingml/2006/picture">
+                <pic:pic xmlns:pic="http://schemas.openxmlformats.org/drawingml/2006/picture">
+                  <pic:nvPicPr>
+                    <pic:cNvPr id="1" name=""/>
+                    <pic:cNvPicPr/>
+                  </pic:nvPicPr>
+                  <pic:blipFill>
+                    <a:blip r:embed="rId8"/>
+                    <a:stretch>
+                      <a:fillRect/>
+                    </a:stretch>
+                  </pic:blipFill>
+                  <pic:spPr>
+                    <a:xfrm>
+                      <a:off x="0" y="0"/>
+                      <a:ext cx="1685925" cy="1743075"/>
+                    </a:xfrm>
+                    <a:prstGeom prst="rect">
+                      <a:avLst/>
+                    </a:prstGeom>
+                  </pic:spPr>
+                </pic:pic>
+              </a:graphicData>
+            </a:graphic>
+          </wp:inline>
+        </w:drawing>
+      </w:r>
       <w:bookmarkStart w:id="0" w:name="_GoBack"/>
       <w:bookmarkEnd w:id="0"/>
+    </w:p>
+    <w:p>
+      <w:pPr>
+        <w:pStyle w:val="NormalWeb"/>
+        <w:shd w:val="clear" w:color="auto" w:fill="FFFFFF"/>
+        <w:spacing w:before="0" w:beforeAutospacing="0" w:after="0" w:afterAutospacing="0"/>
+        <w:jc w:val="both"/>
+        <w:rPr>
+          <w:b/>
+          <w:color w:val="000000"/>
+          <w:sz w:val="20"/>
+          <w:szCs w:val="20"/>
+        </w:rPr>
+      </w:pPr>
+    </w:p>
+    <w:p>
+      <w:pPr>
+        <w:pStyle w:val="NormalWeb"/>
+        <w:shd w:val="clear" w:color="auto" w:fill="FFFFFF"/>
+        <w:spacing w:before="0" w:beforeAutospacing="0" w:after="0" w:afterAutospacing="0"/>
+        <w:jc w:val="both"/>
+        <w:rPr>
+          <w:b/>
+          <w:color w:val="000000"/>
+          <w:sz w:val="20"/>
+          <w:szCs w:val="20"/>
+        </w:rPr>
+      </w:pPr>
+      <w:r>
+        <w:rPr>
+          <w:b/>
+          <w:color w:val="000000"/>
+          <w:sz w:val="20"/>
+          <w:szCs w:val="20"/>
+        </w:rPr>
+        <w:tab/>
+        <w:t>Function Parameters</w:t>
+      </w:r>
+    </w:p>
+    <w:p>
+      <w:pPr>
+        <w:pStyle w:val="NormalWeb"/>
+        <w:shd w:val="clear" w:color="auto" w:fill="FFFFFF"/>
+        <w:spacing w:before="0" w:beforeAutospacing="0" w:after="0" w:afterAutospacing="0"/>
+        <w:jc w:val="both"/>
+        <w:rPr>
+          <w:color w:val="000000"/>
+          <w:sz w:val="20"/>
+          <w:szCs w:val="20"/>
+        </w:rPr>
+      </w:pPr>
+      <w:r>
+        <w:rPr>
+          <w:color w:val="000000"/>
+          <w:sz w:val="20"/>
+          <w:szCs w:val="20"/>
+        </w:rPr>
+        <w:tab/>
+      </w:r>
+      <w:r>
+        <w:rPr>
+          <w:color w:val="000000"/>
+          <w:sz w:val="20"/>
+          <w:szCs w:val="20"/>
+        </w:rPr>
+        <w:tab/>
+      </w:r>
+      <w:r>
+        <w:rPr>
+          <w:color w:val="000000"/>
+          <w:sz w:val="20"/>
+          <w:szCs w:val="20"/>
+        </w:rPr>
+        <w:t>Func</w:t>
+      </w:r>
+      <w:r>
+        <w:rPr>
+          <w:color w:val="000000"/>
+          <w:sz w:val="20"/>
+          <w:szCs w:val="20"/>
+        </w:rPr>
+        <w:t>t</w:t>
+      </w:r>
+      <w:r>
+        <w:rPr>
+          <w:color w:val="000000"/>
+          <w:sz w:val="20"/>
+          <w:szCs w:val="20"/>
+        </w:rPr>
+        <w:t>i</w:t>
+      </w:r>
+      <w:r>
+        <w:rPr>
+          <w:color w:val="000000"/>
+          <w:sz w:val="20"/>
+          <w:szCs w:val="20"/>
+        </w:rPr>
+        <w:t>on</w:t>
+      </w:r>
+      <w:r>
+        <w:rPr>
+          <w:color w:val="000000"/>
+          <w:sz w:val="20"/>
+          <w:szCs w:val="20"/>
+        </w:rPr>
+        <w:t xml:space="preserve"> Parameters are declared after the function and inside parenthesis.</w:t>
+      </w:r>
+    </w:p>
+    <w:p>
+      <w:pPr>
+        <w:pStyle w:val="NormalWeb"/>
+        <w:shd w:val="clear" w:color="auto" w:fill="FFFFFF"/>
+        <w:spacing w:before="0" w:beforeAutospacing="0" w:after="0" w:afterAutospacing="0"/>
+        <w:jc w:val="both"/>
+        <w:rPr>
+          <w:color w:val="000000"/>
+          <w:sz w:val="20"/>
+          <w:szCs w:val="20"/>
+        </w:rPr>
+      </w:pPr>
+      <w:r>
+        <w:rPr>
+          <w:color w:val="000000"/>
+          <w:sz w:val="20"/>
+          <w:szCs w:val="20"/>
+        </w:rPr>
+        <w:lastRenderedPageBreak/>
+        <w:tab/>
+      </w:r>
+      <w:r>
+        <w:rPr>
+          <w:color w:val="000000"/>
+          <w:sz w:val="20"/>
+          <w:szCs w:val="20"/>
+        </w:rPr>
+        <w:tab/>
+      </w:r>
+      <w:r>
+        <w:rPr>
+          <w:color w:val="000000"/>
+          <w:sz w:val="20"/>
+          <w:szCs w:val="20"/>
+        </w:rPr>
+        <w:tab/>
+      </w:r>
+      <w:r>
+        <w:rPr>
+          <w:noProof/>
+        </w:rPr>
+        <w:drawing>
+          <wp:inline distT="0" distB="0" distL="0" distR="0" wp14:anchorId="74DB0C95" wp14:editId="713B1B33">
+            <wp:extent cx="3657600" cy="1438275"/>
+            <wp:effectExtent l="0" t="0" r="0" b="9525"/>
+            <wp:docPr id="3" name="Picture 3"/>
+            <wp:cNvGraphicFramePr>
+              <a:graphicFrameLocks xmlns:a="http://schemas.openxmlformats.org/drawingml/2006/main" noChangeAspect="1"/>
+            </wp:cNvGraphicFramePr>
+            <a:graphic xmlns:a="http://schemas.openxmlformats.org/drawingml/2006/main">
+              <a:graphicData uri="http://schemas.openxmlformats.org/drawingml/2006/picture">
+                <pic:pic xmlns:pic="http://schemas.openxmlformats.org/drawingml/2006/picture">
+                  <pic:nvPicPr>
+                    <pic:cNvPr id="1" name=""/>
+                    <pic:cNvPicPr/>
+                  </pic:nvPicPr>
+                  <pic:blipFill>
+                    <a:blip r:embed="rId9"/>
+                    <a:stretch>
+                      <a:fillRect/>
+                    </a:stretch>
+                  </pic:blipFill>
+                  <pic:spPr>
+                    <a:xfrm>
+                      <a:off x="0" y="0"/>
+                      <a:ext cx="3657600" cy="1438275"/>
+                    </a:xfrm>
+                    <a:prstGeom prst="rect">
+                      <a:avLst/>
+                    </a:prstGeom>
+                  </pic:spPr>
+                </pic:pic>
+              </a:graphicData>
+            </a:graphic>
+          </wp:inline>
+        </w:drawing>
+      </w:r>
+    </w:p>
+    <w:p>
+      <w:pPr>
+        <w:pStyle w:val="NormalWeb"/>
+        <w:shd w:val="clear" w:color="auto" w:fill="FFFFFF"/>
+        <w:spacing w:before="0" w:beforeAutospacing="0" w:after="0" w:afterAutospacing="0"/>
+        <w:jc w:val="both"/>
+        <w:rPr>
+          <w:color w:val="000000"/>
+          <w:sz w:val="20"/>
+          <w:szCs w:val="20"/>
+        </w:rPr>
+      </w:pPr>
+      <w:r>
+        <w:rPr>
+          <w:color w:val="000000"/>
+          <w:sz w:val="20"/>
+          <w:szCs w:val="20"/>
+        </w:rPr>
+        <w:tab/>
+      </w:r>
+      <w:r>
+        <w:rPr>
+          <w:color w:val="000000"/>
+          <w:sz w:val="20"/>
+          <w:szCs w:val="20"/>
+        </w:rPr>
+        <w:tab/>
+        <w:t>Out Put:</w:t>
+      </w:r>
+    </w:p>
+    <w:p>
+      <w:pPr>
+        <w:pStyle w:val="NormalWeb"/>
+        <w:shd w:val="clear" w:color="auto" w:fill="FFFFFF"/>
+        <w:spacing w:before="0" w:beforeAutospacing="0" w:after="0" w:afterAutospacing="0"/>
+        <w:jc w:val="both"/>
+        <w:rPr>
+          <w:color w:val="000000"/>
+          <w:sz w:val="20"/>
+          <w:szCs w:val="20"/>
+        </w:rPr>
+      </w:pPr>
+      <w:r>
+        <w:rPr>
+          <w:color w:val="000000"/>
+          <w:sz w:val="20"/>
+          <w:szCs w:val="20"/>
+        </w:rPr>
+        <w:tab/>
+      </w:r>
+      <w:r>
+        <w:rPr>
+          <w:color w:val="000000"/>
+          <w:sz w:val="20"/>
+          <w:szCs w:val="20"/>
+        </w:rPr>
+        <w:tab/>
+      </w:r>
+      <w:r>
+        <w:rPr>
+          <w:color w:val="000000"/>
+          <w:sz w:val="20"/>
+          <w:szCs w:val="20"/>
+        </w:rPr>
+        <w:tab/>
+      </w:r>
+      <w:r>
+        <w:rPr>
+          <w:noProof/>
+        </w:rPr>
+        <w:drawing>
+          <wp:inline distT="0" distB="0" distL="0" distR="0" wp14:anchorId="3A624C33" wp14:editId="73DBC877">
+            <wp:extent cx="1409700" cy="200025"/>
+            <wp:effectExtent l="0" t="0" r="0" b="9525"/>
+            <wp:docPr id="4" name="Picture 4"/>
+            <wp:cNvGraphicFramePr>
+              <a:graphicFrameLocks xmlns:a="http://schemas.openxmlformats.org/drawingml/2006/main" noChangeAspect="1"/>
+            </wp:cNvGraphicFramePr>
+            <a:graphic xmlns:a="http://schemas.openxmlformats.org/drawingml/2006/main">
+              <a:graphicData uri="http://schemas.openxmlformats.org/drawingml/2006/picture">
+                <pic:pic xmlns:pic="http://schemas.openxmlformats.org/drawingml/2006/picture">
+                  <pic:nvPicPr>
+                    <pic:cNvPr id="1" name=""/>
+                    <pic:cNvPicPr/>
+                  </pic:nvPicPr>
+                  <pic:blipFill>
+                    <a:blip r:embed="rId10"/>
+                    <a:stretch>
+                      <a:fillRect/>
+                    </a:stretch>
+                  </pic:blipFill>
+                  <pic:spPr>
+                    <a:xfrm>
+                      <a:off x="0" y="0"/>
+                      <a:ext cx="1409700" cy="200025"/>
+                    </a:xfrm>
+                    <a:prstGeom prst="rect">
+                      <a:avLst/>
+                    </a:prstGeom>
+                  </pic:spPr>
+                </pic:pic>
+              </a:graphicData>
+            </a:graphic>
+          </wp:inline>
+        </w:drawing>
+      </w:r>
+    </w:p>
+    <w:p>
+      <w:pPr>
+        <w:pStyle w:val="NormalWeb"/>
+        <w:shd w:val="clear" w:color="auto" w:fill="FFFFFF"/>
+        <w:spacing w:before="0" w:beforeAutospacing="0" w:after="0" w:afterAutospacing="0"/>
+        <w:jc w:val="both"/>
+        <w:rPr>
+          <w:color w:val="000000"/>
+          <w:sz w:val="20"/>
+          <w:szCs w:val="20"/>
+        </w:rPr>
+      </w:pPr>
     </w:p>
     <w:sectPr>
       <w:pgSz w:w="12240" w:h="15840"/>
@@ -1712,6 +2669,95 @@
     </w:lvl>
   </w:abstractNum>
   <w:abstractNum w:abstractNumId="1">
+    <w:nsid w:val="195D42D2"/>
+    <w:multiLevelType w:val="hybridMultilevel"/>
+    <w:tmpl w:val="A01E2F00"/>
+    <w:lvl w:ilvl="0" w:tplc="C1A21DDA">
+      <w:start w:val="1"/>
+      <w:numFmt w:val="decimal"/>
+      <w:lvlText w:val="%1."/>
+      <w:lvlJc w:val="left"/>
+      <w:pPr>
+        <w:ind w:left="1080" w:hanging="360"/>
+      </w:pPr>
+      <w:rPr>
+        <w:rFonts w:hint="default"/>
+      </w:rPr>
+    </w:lvl>
+    <w:lvl w:ilvl="1" w:tplc="04090019" w:tentative="1">
+      <w:start w:val="1"/>
+      <w:numFmt w:val="lowerLetter"/>
+      <w:lvlText w:val="%2."/>
+      <w:lvlJc w:val="left"/>
+      <w:pPr>
+        <w:ind w:left="1800" w:hanging="360"/>
+      </w:pPr>
+    </w:lvl>
+    <w:lvl w:ilvl="2" w:tplc="0409001B" w:tentative="1">
+      <w:start w:val="1"/>
+      <w:numFmt w:val="lowerRoman"/>
+      <w:lvlText w:val="%3."/>
+      <w:lvlJc w:val="right"/>
+      <w:pPr>
+        <w:ind w:left="2520" w:hanging="180"/>
+      </w:pPr>
+    </w:lvl>
+    <w:lvl w:ilvl="3" w:tplc="0409000F" w:tentative="1">
+      <w:start w:val="1"/>
+      <w:numFmt w:val="decimal"/>
+      <w:lvlText w:val="%4."/>
+      <w:lvlJc w:val="left"/>
+      <w:pPr>
+        <w:ind w:left="3240" w:hanging="360"/>
+      </w:pPr>
+    </w:lvl>
+    <w:lvl w:ilvl="4" w:tplc="04090019" w:tentative="1">
+      <w:start w:val="1"/>
+      <w:numFmt w:val="lowerLetter"/>
+      <w:lvlText w:val="%5."/>
+      <w:lvlJc w:val="left"/>
+      <w:pPr>
+        <w:ind w:left="3960" w:hanging="360"/>
+      </w:pPr>
+    </w:lvl>
+    <w:lvl w:ilvl="5" w:tplc="0409001B" w:tentative="1">
+      <w:start w:val="1"/>
+      <w:numFmt w:val="lowerRoman"/>
+      <w:lvlText w:val="%6."/>
+      <w:lvlJc w:val="right"/>
+      <w:pPr>
+        <w:ind w:left="4680" w:hanging="180"/>
+      </w:pPr>
+    </w:lvl>
+    <w:lvl w:ilvl="6" w:tplc="0409000F" w:tentative="1">
+      <w:start w:val="1"/>
+      <w:numFmt w:val="decimal"/>
+      <w:lvlText w:val="%7."/>
+      <w:lvlJc w:val="left"/>
+      <w:pPr>
+        <w:ind w:left="5400" w:hanging="360"/>
+      </w:pPr>
+    </w:lvl>
+    <w:lvl w:ilvl="7" w:tplc="04090019" w:tentative="1">
+      <w:start w:val="1"/>
+      <w:numFmt w:val="lowerLetter"/>
+      <w:lvlText w:val="%8."/>
+      <w:lvlJc w:val="left"/>
+      <w:pPr>
+        <w:ind w:left="6120" w:hanging="360"/>
+      </w:pPr>
+    </w:lvl>
+    <w:lvl w:ilvl="8" w:tplc="0409001B" w:tentative="1">
+      <w:start w:val="1"/>
+      <w:numFmt w:val="lowerRoman"/>
+      <w:lvlText w:val="%9."/>
+      <w:lvlJc w:val="right"/>
+      <w:pPr>
+        <w:ind w:left="6840" w:hanging="180"/>
+      </w:pPr>
+    </w:lvl>
+  </w:abstractNum>
+  <w:abstractNum w:abstractNumId="2">
     <w:nsid w:val="3C15360C"/>
     <w:multiLevelType w:val="hybridMultilevel"/>
     <w:tmpl w:val="6318F2D2"/>
@@ -1824,7 +2870,7 @@
       </w:rPr>
     </w:lvl>
   </w:abstractNum>
-  <w:abstractNum w:abstractNumId="2">
+  <w:abstractNum w:abstractNumId="3">
     <w:nsid w:val="3ECB3B09"/>
     <w:multiLevelType w:val="hybridMultilevel"/>
     <w:tmpl w:val="FDE83AB0"/>
@@ -1937,7 +2983,7 @@
       </w:rPr>
     </w:lvl>
   </w:abstractNum>
-  <w:abstractNum w:abstractNumId="3">
+  <w:abstractNum w:abstractNumId="4">
     <w:nsid w:val="495345DC"/>
     <w:multiLevelType w:val="hybridMultilevel"/>
     <w:tmpl w:val="8AAA1BEA"/>
@@ -2050,7 +3096,7 @@
       </w:rPr>
     </w:lvl>
   </w:abstractNum>
-  <w:abstractNum w:abstractNumId="4">
+  <w:abstractNum w:abstractNumId="5">
     <w:nsid w:val="4FA6528D"/>
     <w:multiLevelType w:val="hybridMultilevel"/>
     <w:tmpl w:val="539269AC"/>
@@ -2163,7 +3209,7 @@
       </w:rPr>
     </w:lvl>
   </w:abstractNum>
-  <w:abstractNum w:abstractNumId="5">
+  <w:abstractNum w:abstractNumId="6">
     <w:nsid w:val="588A63CE"/>
     <w:multiLevelType w:val="multilevel"/>
     <w:tmpl w:val="6A360CDE"/>
@@ -2313,22 +3359,25 @@
     </w:lvl>
   </w:abstractNum>
   <w:num w:numId="1">
-    <w:abstractNumId w:val="5"/>
+    <w:abstractNumId w:val="6"/>
   </w:num>
   <w:num w:numId="2">
-    <w:abstractNumId w:val="1"/>
+    <w:abstractNumId w:val="2"/>
   </w:num>
   <w:num w:numId="3">
-    <w:abstractNumId w:val="3"/>
+    <w:abstractNumId w:val="4"/>
   </w:num>
   <w:num w:numId="4">
-    <w:abstractNumId w:val="2"/>
+    <w:abstractNumId w:val="3"/>
   </w:num>
   <w:num w:numId="5">
     <w:abstractNumId w:val="0"/>
   </w:num>
   <w:num w:numId="6">
-    <w:abstractNumId w:val="4"/>
+    <w:abstractNumId w:val="5"/>
+  </w:num>
+  <w:num w:numId="7">
+    <w:abstractNumId w:val="1"/>
   </w:num>
 </w:numbering>
 </file>

</xml_diff>